<commit_message>
added new C# project for edit docx files
</commit_message>
<xml_diff>
--- a/backend/resume_test.docx
+++ b/backend/resume_test.docx
@@ -3663,7 +3663,7 @@
         <v:path o:extrusionok="f" gradientshapeok="t" o:connecttype="rect"/>
         <o:lock v:ext="edit" aspectratio="t"/>
       </v:shapetype>
-      <v:shape id="_x0000_i1089" type="#_x0000_t75" style="width:12.1pt;height:14.95pt;visibility:visible;mso-wrap-style:square" o:bullet="t">
+      <v:shape id="_x0000_i1026" type="#_x0000_t75" style="width:12.15pt;height:15.15pt;visibility:visible;mso-wrap-style:square" o:bullet="t">
         <v:imagedata r:id="rId1" o:title=""/>
       </v:shape>
     </w:pict>
@@ -6126,7 +6126,7 @@
       <w:rFonts w:ascii="Times New Roman" w:eastAsia="Times New Roman" w:hAnsi="Times New Roman" w:cs="Times New Roman"/>
       <w:sz w:val="24"/>
       <w:szCs w:val="24"/>
-      <w:lang w:val="en-IT" w:eastAsia="en-GB"/>
+      <w:lang w:eastAsia="en-GB"/>
     </w:rPr>
   </w:style>
   <w:style w:type="character" w:styleId="Strong">

</xml_diff>